<commit_message>
Fixing Neogen NDA/IP agreements
</commit_message>
<xml_diff>
--- a/Files/CMSE495_MSU_NDA_2022_template.docx
+++ b/Files/CMSE495_MSU_NDA_2022_template.docx
@@ -27,90 +27,71 @@
         <w:t>I obtain</w:t>
       </w:r>
       <w:r>
-        <w:t xml:space="preserve"> through my participation in </w:t>
-      </w:r>
-      <w:r>
-        <w:t xml:space="preserve">CMSE495 </w:t>
-      </w:r>
-      <w:r>
-        <w:t>“</w:t>
+        <w:t xml:space="preserve"> through my participation in</w:t>
+      </w:r>
+      <w:r>
+        <w:t xml:space="preserve"> CMSE495 “</w:t>
       </w:r>
       <w:r>
         <w:t>Experiential Learning in Data Science</w:t>
       </w:r>
       <w:r>
-        <w:t>,”</w:t>
+        <w:t>”</w:t>
+      </w:r>
+      <w:r>
+        <w:t xml:space="preserve"> (hereafter “COURSE”)</w:t>
+      </w:r>
+      <w:r>
+        <w:t xml:space="preserve">, </w:t>
+      </w:r>
+      <w:r>
+        <w:t>under the direction of</w:t>
+      </w:r>
+      <w:r>
+        <w:t xml:space="preserve"> Dr. Dirk Colbry, Computational Mathematics Science and Engineering (CMSE),</w:t>
       </w:r>
       <w:r>
         <w:t xml:space="preserve"> </w:t>
       </w:r>
       <w:r>
-        <w:t>(hereafter “COURSE”)</w:t>
+        <w:t>at Michigan State University with a project for</w:t>
+      </w:r>
+      <w:r>
+        <w:t xml:space="preserve"> </w:t>
+      </w:r>
+      <w:proofErr w:type="spellStart"/>
+      <w:r>
+        <w:t>Neogen</w:t>
+      </w:r>
+      <w:proofErr w:type="spellEnd"/>
+      <w:r>
+        <w:t xml:space="preserve"> Corporation </w:t>
+      </w:r>
+      <w:r>
+        <w:t>(</w:t>
+      </w:r>
+      <w:r>
+        <w:t xml:space="preserve">hereafter </w:t>
+      </w:r>
+      <w:r>
+        <w:t>“COMPANY”) with offices located at</w:t>
+      </w:r>
+      <w:r>
+        <w:t xml:space="preserve"> 620 </w:t>
+      </w:r>
+      <w:proofErr w:type="spellStart"/>
+      <w:r>
+        <w:t>Lesher</w:t>
+      </w:r>
+      <w:proofErr w:type="spellEnd"/>
+      <w:r>
+        <w:t xml:space="preserve"> </w:t>
+      </w:r>
+      <w:r>
+        <w:t>Pl, Lansing, MI 48912</w:t>
       </w:r>
       <w:r>
         <w:t xml:space="preserve">, </w:t>
-      </w:r>
-      <w:r>
-        <w:t xml:space="preserve">under the direction of </w:t>
-      </w:r>
-      <w:r>
-        <w:t xml:space="preserve">Dr. Dirk Colbry, Department of Computational Mathematics Science and </w:t>
-      </w:r>
-      <w:proofErr w:type="spellStart"/>
-      <w:r>
-        <w:t>Engineering,</w:t>
-      </w:r>
-      <w:r>
-        <w:t xml:space="preserve"> </w:t>
-      </w:r>
-      <w:r>
-        <w:t>a</w:t>
-      </w:r>
-      <w:proofErr w:type="spellEnd"/>
-      <w:r>
-        <w:t xml:space="preserve">t Michigan State University with a project for </w:t>
-      </w:r>
-      <w:r>
-        <w:rPr>
-          <w:highlight w:val="yellow"/>
-        </w:rPr>
-        <w:t>&lt;Company Name&gt;</w:t>
-      </w:r>
-      <w:r>
-        <w:t>.</w:t>
-      </w:r>
-      <w:r>
-        <w:t xml:space="preserve"> (</w:t>
-      </w:r>
-      <w:r>
-        <w:t xml:space="preserve">hereafter </w:t>
-      </w:r>
-      <w:r>
-        <w:t xml:space="preserve">“COMPANY”) with offices located at </w:t>
-      </w:r>
-      <w:r>
-        <w:rPr>
-          <w:highlight w:val="yellow"/>
-        </w:rPr>
-        <w:t>&lt;</w:t>
-      </w:r>
-      <w:r>
-        <w:rPr>
-          <w:highlight w:val="yellow"/>
-        </w:rPr>
-        <w:t>Company A</w:t>
-      </w:r>
-      <w:r>
-        <w:rPr>
-          <w:highlight w:val="yellow"/>
-        </w:rPr>
-        <w:t>ddress&gt;</w:t>
-      </w:r>
-      <w:r>
-        <w:t>,</w:t>
-      </w:r>
-      <w:r>
-        <w:t xml:space="preserve"> </w:t>
       </w:r>
       <w:r>
         <w:t xml:space="preserve">titled </w:t>
@@ -197,7 +178,7 @@
         <w:pStyle w:val="04-numbered-paragraph"/>
       </w:pPr>
       <w:r>
-        <w:t xml:space="preserve">STUDENT will treat as confidential, and not disclose to any other person outside of COURSE or COMPANY, all CONFIDENTIAL INFORMATION which is or has been made available, </w:t>
+        <w:t xml:space="preserve">STUDENT will treat as confidential, and not disclose to any other person, all CONFIDENTIAL INFORMATION which is or has been made available, </w:t>
       </w:r>
       <w:proofErr w:type="gramStart"/>
       <w:r>
@@ -247,94 +228,254 @@
         <w:t xml:space="preserve">CONFIDENTIAL INFORMATION </w:t>
       </w:r>
       <w:r>
-        <w:t xml:space="preserve">which:  (a) at the time of the disclosure is generally available to the public or thereafter becomes generally available to the public through no act or omission of STUDENT; or (b) STUDENT can show by written records to have been in STUDENT’s possession prior to the time of the disclosure and was not acquired, directly or indirectly, from COMPANY; or (c) STUDENT can show by written records to have been independently made available as a matter of right to STUDENT by others, provided such others did not acquire </w:t>
+        <w:t>which</w:t>
+      </w:r>
+      <w:proofErr w:type="gramStart"/>
+      <w:r>
+        <w:t>:  (</w:t>
+      </w:r>
+      <w:proofErr w:type="gramEnd"/>
+      <w:r>
+        <w:t>a) at the time of the disclosure is generally available to the public or thereafter becomes generally available to the public through no act or omission of STUDENT; or (b) STUDENT can show by written records to have been in STUDENT’s possession prior to the time of the disclosure and was not acquired, directly or indirectly, from COMPANY.</w:t>
+      </w:r>
+      <w:r>
+        <w:t xml:space="preserve"> </w:t>
+      </w:r>
+      <w:r>
+        <w:t xml:space="preserve">Furthermore, STUDENT may disclose Confidential Information pursuant to an order of a court or governmental agency, </w:t>
+      </w:r>
+      <w:r>
+        <w:t xml:space="preserve">provided that </w:t>
+      </w:r>
+      <w:r>
+        <w:t>STUDENT first uses reasonable efforts to provide COMPANY with advance notice to permit COMPANY to seek a protective order or otherwise restrict the disclosure of the Confidential Information.</w:t>
+      </w:r>
+    </w:p>
+    <w:p>
+      <w:pPr>
+        <w:pStyle w:val="04-numbered-paragraph"/>
+      </w:pPr>
+      <w:r>
+        <w:lastRenderedPageBreak/>
+        <w:t xml:space="preserve">STUDENT shall return all materials, drawings, data, memoranda, and written information in </w:t>
+      </w:r>
+      <w:r>
+        <w:t>STUDENT</w:t>
+      </w:r>
+      <w:r>
+        <w:t>’s</w:t>
+      </w:r>
+      <w:r>
+        <w:t xml:space="preserve"> </w:t>
+      </w:r>
+      <w:r>
+        <w:t xml:space="preserve">possession relating to such </w:t>
+      </w:r>
+      <w:r>
+        <w:t>CONFIDENTIAL INFORMATION</w:t>
+      </w:r>
+      <w:r>
+        <w:t>, including copies thereof, to COMPANY, either upon request by COMPANY or at the completion of PROJECT.</w:t>
+      </w:r>
+    </w:p>
+    <w:p>
+      <w:pPr>
+        <w:pStyle w:val="04-numbered-paragraph"/>
+      </w:pPr>
+      <w:r>
+        <w:t>Nothing contained in this a</w:t>
+      </w:r>
+      <w:r>
+        <w:t xml:space="preserve">greement shall be construed to grant to STUDENT any rights in respect of such </w:t>
       </w:r>
       <w:r>
         <w:t xml:space="preserve">CONFIDENTIAL INFORMATION </w:t>
       </w:r>
       <w:r>
-        <w:t>dire</w:t>
-      </w:r>
-      <w:r>
-        <w:t>ctly or indirectly from COMPANY</w:t>
-      </w:r>
-      <w:r>
-        <w:t>.</w:t>
+        <w:t>other than for stated PROJECT.</w:t>
+      </w:r>
+    </w:p>
+    <w:p>
+      <w:pPr>
+        <w:pStyle w:val="01-heading"/>
+      </w:pPr>
+      <w:r>
+        <w:t>General</w:t>
       </w:r>
       <w:r>
         <w:t xml:space="preserve"> </w:t>
       </w:r>
       <w:r>
-        <w:t xml:space="preserve">Furthermore, STUDENT may disclose Confidential Information pursuant to an order of a court or governmental agency, </w:t>
-      </w:r>
-      <w:proofErr w:type="gramStart"/>
-      <w:r>
-        <w:t>provided that</w:t>
-      </w:r>
-      <w:proofErr w:type="gramEnd"/>
-      <w:r>
-        <w:t xml:space="preserve"> </w:t>
-      </w:r>
+        <w:t>Terms</w:t>
+      </w:r>
+    </w:p>
+    <w:p>
+      <w:pPr>
+        <w:pStyle w:val="02-paragraph"/>
+      </w:pPr>
+      <w:r>
+        <w:t>The parties agree that any xerographically or electronically reproduced copy of this fully-executed agreement shall have the same legal force and effect as any copy bearing original signatures of the parties. This agreement constitutes the entire agreement between the parties concerning the subject matter thereof.</w:t>
+      </w:r>
+    </w:p>
+    <w:p>
+      <w:pPr>
+        <w:pStyle w:val="02-paragraph"/>
+      </w:pPr>
+      <w:r>
+        <w:t>STUDENT understands they are not required to participate in PROJECT</w:t>
+      </w:r>
+      <w:r>
+        <w:t xml:space="preserve">. </w:t>
+      </w:r>
+    </w:p>
+    <w:p>
+      <w:pPr>
+        <w:pStyle w:val="02-paragraph"/>
+      </w:pPr>
+      <w:r>
+        <w:t>STUDENT</w:t>
+      </w:r>
+      <w:r>
+        <w:t xml:space="preserve"> acknowledges and agrees that all information, including </w:t>
+      </w:r>
+      <w:r>
+        <w:t>CONFIDENTIAL INFORMATION</w:t>
+      </w:r>
+      <w:r>
+        <w:t xml:space="preserve">, transmitted by </w:t>
+      </w:r>
+      <w:r>
+        <w:t>COMPANY</w:t>
+      </w:r>
+      <w:r>
+        <w:t xml:space="preserve"> is provided "AS IS" and without warranty, express, implied or otherwise, regarding its use, results, accuracy or performance.</w:t>
+      </w:r>
+    </w:p>
+    <w:p>
+      <w:pPr>
+        <w:pStyle w:val="02-paragraph"/>
+      </w:pPr>
+      <w:r>
+        <w:t>This Agreement shall be governed by and construed in accordance with the laws of the State of Michigan, except that any Michigan’s choice-of-law provisions that would serve to apply the law of a different state or country shall not apply.  Any dispute under this Agreement not otherwise resolved by the parties, shall be resolved by a court of competent jurisdiction in Ingham County, Michigan, and the parties agree to the exclusive jurisdiction of such courts.</w:t>
+      </w:r>
+    </w:p>
+    <w:p>
+      <w:pPr>
+        <w:pStyle w:val="02-paragraph"/>
+      </w:pPr>
+      <w:r>
+        <w:t>STUDENT’s obligations and responsibilities under this agreement will continue after completion of PROJECT and/or conclusion of their involvement with PROJECT.</w:t>
+      </w:r>
+    </w:p>
+    <w:p>
+      <w:pPr>
+        <w:pStyle w:val="02-paragraph"/>
+      </w:pPr>
+      <w:r>
+        <w:t>This agreement is effective upon the latest date of signature.</w:t>
+      </w:r>
+    </w:p>
+    <w:p>
+      <w:pPr>
+        <w:pStyle w:val="01-heading"/>
+      </w:pPr>
+      <w:r>
+        <w:t>COMPANY</w:t>
+      </w:r>
+    </w:p>
+    <w:p>
+      <w:pPr>
+        <w:pStyle w:val="03-signature"/>
+      </w:pPr>
+      <w:r>
+        <w:t>Signature</w:t>
+      </w:r>
+      <w:r>
+        <w:t>:</w:t>
+      </w:r>
+      <w:r>
+        <w:tab/>
+      </w:r>
+    </w:p>
+    <w:p>
+      <w:pPr>
+        <w:pStyle w:val="03-signature"/>
+      </w:pPr>
+      <w:r>
+        <w:t>Pri</w:t>
+      </w:r>
+      <w:r>
+        <w:t>nted Name:</w:t>
+      </w:r>
+      <w:r>
+        <w:tab/>
+      </w:r>
+    </w:p>
+    <w:p>
+      <w:pPr>
+        <w:pStyle w:val="03-signature"/>
+      </w:pPr>
+      <w:r>
+        <w:t>Title:</w:t>
+      </w:r>
+      <w:r>
+        <w:tab/>
+      </w:r>
+    </w:p>
+    <w:p>
+      <w:pPr>
+        <w:pStyle w:val="03-signature"/>
+      </w:pPr>
+      <w:r>
+        <w:t>Dat</w:t>
+      </w:r>
+      <w:r>
+        <w:t>e:</w:t>
+      </w:r>
+      <w:r>
+        <w:tab/>
+      </w:r>
+    </w:p>
+    <w:p>
+      <w:pPr>
+        <w:pStyle w:val="01-heading"/>
+      </w:pPr>
+      <w:r>
+        <w:t>STUDENT</w:t>
+      </w:r>
+    </w:p>
+    <w:p>
+      <w:pPr>
+        <w:pStyle w:val="03-signature"/>
+      </w:pPr>
+      <w:r>
+        <w:t>Signature:</w:t>
+      </w:r>
+      <w:r>
+        <w:tab/>
+      </w:r>
+    </w:p>
+    <w:p>
+      <w:pPr>
+        <w:pStyle w:val="03-signature"/>
+      </w:pPr>
+      <w:r>
+        <w:t>Printed Name:</w:t>
+      </w:r>
+      <w:r>
+        <w:tab/>
+      </w:r>
+    </w:p>
+    <w:p>
+      <w:pPr>
+        <w:pStyle w:val="03-signature"/>
+      </w:pPr>
       <w:r>
         <w:lastRenderedPageBreak/>
-        <w:t>STUDENT first uses reasonable efforts to provide COMPANY with advance notice to permit COMPANY to seek a protective order or otherwise restrict the disclosure of the Confidential Information.</w:t>
-      </w:r>
-    </w:p>
-    <w:p>
-      <w:pPr>
-        <w:pStyle w:val="04-numbered-paragraph"/>
-      </w:pPr>
-      <w:r>
-        <w:t xml:space="preserve">STUDENT shall return all materials, drawings, data, memoranda, and written information in </w:t>
-      </w:r>
-      <w:r>
-        <w:t>STUDENT</w:t>
-      </w:r>
-      <w:r>
-        <w:t>’s</w:t>
-      </w:r>
-      <w:r>
-        <w:t xml:space="preserve"> </w:t>
-      </w:r>
-      <w:r>
-        <w:t xml:space="preserve">possession relating to such </w:t>
-      </w:r>
-      <w:r>
-        <w:t>CONFIDENTIAL INFORMATION</w:t>
-      </w:r>
-      <w:r>
-        <w:t>, including copies thereof, to COMPANY, either upon request by COMPANY or at the completion of PROJECT.</w:t>
-      </w:r>
-    </w:p>
-    <w:p>
-      <w:pPr>
-        <w:pStyle w:val="04-numbered-paragraph"/>
-      </w:pPr>
-      <w:r>
-        <w:t>Nothing contained in this a</w:t>
-      </w:r>
-      <w:r>
-        <w:t xml:space="preserve">greement shall be construed to grant to STUDENT any rights in respect of such </w:t>
-      </w:r>
-      <w:r>
-        <w:t xml:space="preserve">CONFIDENTIAL INFORMATION </w:t>
-      </w:r>
-      <w:r>
-        <w:t>other than for stated PROJECT.</w:t>
-      </w:r>
-    </w:p>
-    <w:p>
-      <w:pPr>
-        <w:pStyle w:val="01-heading"/>
-      </w:pPr>
-      <w:r>
-        <w:t>General</w:t>
-      </w:r>
-      <w:r>
-        <w:t xml:space="preserve"> </w:t>
-      </w:r>
-      <w:r>
-        <w:t>Terms</w:t>
+        <w:t>Date:</w:t>
+      </w:r>
+      <w:r>
+        <w:tab/>
       </w:r>
     </w:p>
     <w:p>
@@ -342,47 +483,7 @@
         <w:pStyle w:val="02-paragraph"/>
       </w:pPr>
       <w:r>
-        <w:t xml:space="preserve">The parties agree that any xerographically or electronically reproduced copy of this </w:t>
-      </w:r>
-      <w:proofErr w:type="gramStart"/>
-      <w:r>
-        <w:t>fully-executed</w:t>
-      </w:r>
-      <w:proofErr w:type="gramEnd"/>
-      <w:r>
-        <w:t xml:space="preserve"> agreement shall have the same legal force and effect as any copy bearing original signatures of the parties. This agreement constitutes the entire agreement between the parties concerning the subject matter thereof.</w:t>
-      </w:r>
-    </w:p>
-    <w:p>
-      <w:pPr>
-        <w:pStyle w:val="02-paragraph"/>
-      </w:pPr>
-      <w:r>
-        <w:t>STUDENT understands they are not required to participate in PROJECT, but if they do so, then the terms of this agreement apply.</w:t>
-      </w:r>
-    </w:p>
-    <w:p>
-      <w:pPr>
-        <w:pStyle w:val="02-paragraph"/>
-      </w:pPr>
-      <w:r>
-        <w:t>STUDENT’s obligations and responsibilities under this agreement will continue after completion of PROJECT and/or conclusion of their involvement with PROJECT.</w:t>
-      </w:r>
-    </w:p>
-    <w:p>
-      <w:pPr>
-        <w:pStyle w:val="02-paragraph"/>
-      </w:pPr>
-      <w:r>
-        <w:t>This agreement is effective upon the latest date of signature.</w:t>
-      </w:r>
-    </w:p>
-    <w:p>
-      <w:pPr>
-        <w:pStyle w:val="01-heading"/>
-      </w:pPr>
-      <w:r>
-        <w:t>COMPANY</w:t>
+        <w:t>A parent or legal guardian is required for students younger than 18 years of age:</w:t>
       </w:r>
     </w:p>
     <w:p>
@@ -390,10 +491,7 @@
         <w:pStyle w:val="03-signature"/>
       </w:pPr>
       <w:r>
-        <w:t>Signature</w:t>
-      </w:r>
-      <w:r>
-        <w:t>:</w:t>
+        <w:t>Parent/Legal Guardian:</w:t>
       </w:r>
       <w:r>
         <w:tab/>
@@ -404,106 +502,6 @@
         <w:pStyle w:val="03-signature"/>
       </w:pPr>
       <w:r>
-        <w:t>Pri</w:t>
-      </w:r>
-      <w:r>
-        <w:t>nted Name:</w:t>
-      </w:r>
-      <w:r>
-        <w:tab/>
-      </w:r>
-    </w:p>
-    <w:p>
-      <w:pPr>
-        <w:pStyle w:val="03-signature"/>
-      </w:pPr>
-      <w:r>
-        <w:t>Title:</w:t>
-      </w:r>
-      <w:r>
-        <w:tab/>
-      </w:r>
-    </w:p>
-    <w:p>
-      <w:pPr>
-        <w:pStyle w:val="03-signature"/>
-      </w:pPr>
-      <w:r>
-        <w:t>Dat</w:t>
-      </w:r>
-      <w:r>
-        <w:t>e:</w:t>
-      </w:r>
-      <w:r>
-        <w:tab/>
-      </w:r>
-    </w:p>
-    <w:p>
-      <w:pPr>
-        <w:pStyle w:val="01-heading"/>
-      </w:pPr>
-      <w:r>
-        <w:t>STUDENT</w:t>
-      </w:r>
-    </w:p>
-    <w:p>
-      <w:pPr>
-        <w:pStyle w:val="03-signature"/>
-      </w:pPr>
-      <w:r>
-        <w:t>Signature:</w:t>
-      </w:r>
-      <w:r>
-        <w:tab/>
-      </w:r>
-    </w:p>
-    <w:p>
-      <w:pPr>
-        <w:pStyle w:val="03-signature"/>
-      </w:pPr>
-      <w:r>
-        <w:t>Printed Name:</w:t>
-      </w:r>
-      <w:r>
-        <w:tab/>
-      </w:r>
-    </w:p>
-    <w:p>
-      <w:pPr>
-        <w:pStyle w:val="03-signature"/>
-      </w:pPr>
-      <w:r>
-        <w:t>Date:</w:t>
-      </w:r>
-      <w:r>
-        <w:tab/>
-      </w:r>
-    </w:p>
-    <w:p>
-      <w:pPr>
-        <w:pStyle w:val="02-paragraph"/>
-      </w:pPr>
-      <w:r>
-        <w:t>A parent or legal guardian is required for students younger than 18 years of age:</w:t>
-      </w:r>
-    </w:p>
-    <w:p>
-      <w:pPr>
-        <w:pStyle w:val="03-signature"/>
-      </w:pPr>
-      <w:r>
-        <w:t>Parent/Legal Guardian:</w:t>
-      </w:r>
-      <w:r>
-        <w:tab/>
-      </w:r>
-    </w:p>
-    <w:p>
-      <w:pPr>
-        <w:pStyle w:val="03-signature"/>
-      </w:pPr>
-      <w:r>
-        <w:lastRenderedPageBreak/>
         <w:t>Da</w:t>
       </w:r>
       <w:r>
@@ -648,13 +646,13 @@
       <w:rPr>
         <w:b/>
       </w:rPr>
-      <w:t xml:space="preserve">, </w:t>
+      <w:t>,</w:t>
     </w:r>
     <w:r>
       <w:rPr>
         <w:b/>
       </w:rPr>
-      <w:t>Collaborative Design Project</w:t>
+      <w:t xml:space="preserve"> Collaborative Design Project</w:t>
     </w:r>
   </w:p>
   <w:p>
@@ -986,6 +984,7 @@
     <w:lsdException w:name="HTML Sample" w:semiHidden="1" w:unhideWhenUsed="1"/>
     <w:lsdException w:name="HTML Typewriter" w:semiHidden="1" w:unhideWhenUsed="1"/>
     <w:lsdException w:name="HTML Variable" w:semiHidden="1" w:unhideWhenUsed="1"/>
+    <w:lsdException w:name="Normal Table" w:semiHidden="1" w:unhideWhenUsed="1"/>
     <w:lsdException w:name="annotation subject" w:semiHidden="1" w:unhideWhenUsed="1"/>
     <w:lsdException w:name="No List" w:semiHidden="1" w:unhideWhenUsed="1"/>
     <w:lsdException w:name="Outline List 1" w:semiHidden="1" w:unhideWhenUsed="1"/>
@@ -1032,8 +1031,10 @@
     <w:lsdException w:name="Table Subtle 2" w:semiHidden="1" w:unhideWhenUsed="1"/>
     <w:lsdException w:name="Table Web 1" w:semiHidden="1" w:unhideWhenUsed="1"/>
     <w:lsdException w:name="Table Web 2" w:semiHidden="1" w:unhideWhenUsed="1"/>
+    <w:lsdException w:name="Table Web 3" w:semiHidden="1" w:unhideWhenUsed="1"/>
     <w:lsdException w:name="Balloon Text" w:semiHidden="1" w:unhideWhenUsed="1"/>
     <w:lsdException w:name="Table Grid" w:uiPriority="59"/>
+    <w:lsdException w:name="Table Theme" w:semiHidden="1" w:unhideWhenUsed="1"/>
     <w:lsdException w:name="Placeholder Text" w:semiHidden="1"/>
     <w:lsdException w:name="No Spacing" w:uiPriority="1" w:qFormat="1"/>
     <w:lsdException w:name="Light Shading" w:uiPriority="60"/>
@@ -1422,6 +1423,20 @@
       <w:ind w:left="360"/>
     </w:pPr>
   </w:style>
+  <w:style w:type="paragraph" w:styleId="Revision">
+    <w:name w:val="Revision"/>
+    <w:hidden/>
+    <w:uiPriority w:val="99"/>
+    <w:semiHidden/>
+    <w:rsid w:val="00E068BA"/>
+    <w:pPr>
+      <w:spacing w:after="0"/>
+    </w:pPr>
+    <w:rPr>
+      <w:sz w:val="24"/>
+      <w:szCs w:val="24"/>
+    </w:rPr>
+  </w:style>
 </w:styles>
 </file>
 

</xml_diff>

<commit_message>
Trying to fix neogen
</commit_message>
<xml_diff>
--- a/Files/CMSE495_MSU_NDA_2022_template.docx
+++ b/Files/CMSE495_MSU_NDA_2022_template.docx
@@ -27,16 +27,13 @@
         <w:t>I obtain</w:t>
       </w:r>
       <w:r>
-        <w:t xml:space="preserve"> through my participation in</w:t>
-      </w:r>
-      <w:r>
-        <w:t xml:space="preserve"> CMSE495 “</w:t>
-      </w:r>
-      <w:r>
-        <w:t>Experiential Learning in Data Science</w:t>
-      </w:r>
-      <w:r>
-        <w:t>”</w:t>
+        <w:t xml:space="preserve"> through my participation in </w:t>
+      </w:r>
+      <w:r>
+        <w:rPr>
+          <w:highlight w:val="yellow"/>
+        </w:rPr>
+        <w:t>&lt;Course Title&gt;</w:t>
       </w:r>
       <w:r>
         <w:t xml:space="preserve"> (hereafter “COURSE”)</w:t>
@@ -45,54 +42,139 @@
         <w:t xml:space="preserve">, </w:t>
       </w:r>
       <w:r>
-        <w:t>under the direction of</w:t>
-      </w:r>
-      <w:r>
-        <w:t xml:space="preserve"> Dr. Dirk Colbry, Computational Mathematics Science and Engineering (CMSE),</w:t>
-      </w:r>
-      <w:r>
-        <w:t xml:space="preserve"> </w:t>
+        <w:t xml:space="preserve">under the direction of </w:t>
+      </w:r>
+      <w:r>
+        <w:rPr>
+          <w:highlight w:val="yellow"/>
+        </w:rPr>
+        <w:t>&lt;Faculty name&gt;</w:t>
+      </w:r>
+      <w:r>
+        <w:t xml:space="preserve">, </w:t>
+      </w:r>
+      <w:r>
+        <w:rPr>
+          <w:highlight w:val="yellow"/>
+        </w:rPr>
+        <w:t>&lt;Dep</w:t>
+      </w:r>
+      <w:r>
+        <w:rPr>
+          <w:highlight w:val="yellow"/>
+        </w:rPr>
+        <w:t>ar</w:t>
+      </w:r>
+      <w:r>
+        <w:rPr>
+          <w:highlight w:val="yellow"/>
+        </w:rPr>
+        <w:t>t</w:t>
+      </w:r>
+      <w:r>
+        <w:rPr>
+          <w:highlight w:val="yellow"/>
+        </w:rPr>
+        <w:t>ment</w:t>
+      </w:r>
+      <w:r>
+        <w:rPr>
+          <w:highlight w:val="yellow"/>
+        </w:rPr>
+        <w:t>&gt;</w:t>
+      </w:r>
+      <w:r>
+        <w:t xml:space="preserve">, </w:t>
       </w:r>
       <w:r>
         <w:t>at Michigan State University with a project for</w:t>
       </w:r>
-      <w:r>
-        <w:t xml:space="preserve"> </w:t>
-      </w:r>
+      <w:ins w:id="0" w:author="Ryan Roney" w:date="2021-10-17T18:09:00Z">
+        <w:r>
+          <w:t xml:space="preserve"> Neogen Corporation </w:t>
+        </w:r>
+      </w:ins>
+      <w:del w:id="1" w:author="Ryan Roney" w:date="2021-10-17T18:09:00Z">
+        <w:r>
+          <w:delText xml:space="preserve"> </w:delText>
+        </w:r>
+        <w:r>
+          <w:rPr>
+            <w:highlight w:val="yellow"/>
+          </w:rPr>
+          <w:delText>&lt;Company Name&gt;</w:delText>
+        </w:r>
+        <w:r>
+          <w:delText>.</w:delText>
+        </w:r>
+        <w:r>
+          <w:delText xml:space="preserve"> </w:delText>
+        </w:r>
+      </w:del>
+      <w:r>
+        <w:t>(</w:t>
+      </w:r>
+      <w:r>
+        <w:t xml:space="preserve">hereafter </w:t>
+      </w:r>
+      <w:r>
+        <w:t>“COMPANY”) with offices located at</w:t>
+      </w:r>
+      <w:ins w:id="2" w:author="Ryan Roney" w:date="2021-10-17T18:10:00Z">
+        <w:r>
+          <w:t xml:space="preserve"> </w:t>
+        </w:r>
+      </w:ins>
+      <w:ins w:id="3" w:author="Ryan Roney" w:date="2021-10-17T18:09:00Z">
+        <w:r>
+          <w:t xml:space="preserve">620 </w:t>
+        </w:r>
+      </w:ins>
       <w:proofErr w:type="spellStart"/>
-      <w:r>
-        <w:t>Neogen</w:t>
-      </w:r>
-      <w:proofErr w:type="spellEnd"/>
-      <w:r>
-        <w:t xml:space="preserve"> Corporation </w:t>
-      </w:r>
-      <w:r>
-        <w:t>(</w:t>
-      </w:r>
-      <w:r>
-        <w:t xml:space="preserve">hereafter </w:t>
-      </w:r>
-      <w:r>
-        <w:t>“COMPANY”) with offices located at</w:t>
-      </w:r>
-      <w:r>
-        <w:t xml:space="preserve"> 620 </w:t>
-      </w:r>
-      <w:proofErr w:type="spellStart"/>
-      <w:r>
-        <w:t>Lesher</w:t>
-      </w:r>
-      <w:proofErr w:type="spellEnd"/>
-      <w:r>
-        <w:t xml:space="preserve"> </w:t>
-      </w:r>
-      <w:r>
-        <w:t>Pl, Lansing, MI 48912</w:t>
-      </w:r>
-      <w:r>
-        <w:t xml:space="preserve">, </w:t>
-      </w:r>
+      <w:ins w:id="4" w:author="Ryan Roney" w:date="2021-10-17T18:10:00Z">
+        <w:r>
+          <w:t>Lesher</w:t>
+        </w:r>
+        <w:proofErr w:type="spellEnd"/>
+        <w:r>
+          <w:t xml:space="preserve"> </w:t>
+        </w:r>
+        <w:r>
+          <w:t>Pl, Lansing, MI 48912</w:t>
+        </w:r>
+        <w:r>
+          <w:t xml:space="preserve">, </w:t>
+        </w:r>
+      </w:ins>
+      <w:del w:id="5" w:author="Ryan Roney" w:date="2021-10-17T18:10:00Z">
+        <w:r>
+          <w:delText xml:space="preserve"> </w:delText>
+        </w:r>
+        <w:r>
+          <w:rPr>
+            <w:highlight w:val="yellow"/>
+          </w:rPr>
+          <w:delText>&lt;</w:delText>
+        </w:r>
+        <w:r>
+          <w:rPr>
+            <w:highlight w:val="yellow"/>
+          </w:rPr>
+          <w:delText>Company A</w:delText>
+        </w:r>
+        <w:r>
+          <w:rPr>
+            <w:highlight w:val="yellow"/>
+          </w:rPr>
+          <w:delText>ddress&gt;</w:delText>
+        </w:r>
+        <w:r>
+          <w:delText>,</w:delText>
+        </w:r>
+        <w:r>
+          <w:delText xml:space="preserve"> </w:delText>
+        </w:r>
+      </w:del>
       <w:r>
         <w:t xml:space="preserve">titled </w:t>
       </w:r>
@@ -170,7 +252,20 @@
         <w:pStyle w:val="02-paragraph"/>
       </w:pPr>
       <w:r>
-        <w:t>COMPANY possesses and considers to be proprietary and confidential certain information, drawings, data, software, documentation, business plans and know-how relating to technology owned by COMPANY (all such confidential information, drawings, data, software, documentation, business plans and know-how are hereinafter referred to as “CONFIDENTIAL INFORMATION”). It is understood that STUDENT and COMPANY are both interested in having STUDENT receive access to such CONFIDENTIAL INFORMATION for the sole purpose of working on PROJECT. Because such CONFIDENTIAL INFORMATION is proprietary and confidential to COMPANY, and to provide an appropriate basis by which such CONFIDENTIAL INFORMATION can be made available to STUDENT, the parties agree to the following terms and provisions:</w:t>
+        <w:t>COMPANY possesses and considers to be proprietary and confidential certain information, drawings, data, software, documentation, business plans and know-how relating to technology owned by COMPANY (all such confidential information, drawings, data, software, documentation, business plans and know-how are hereinafter referred to as “CONFIDENTIAL INFORMATION”)</w:t>
+      </w:r>
+      <w:ins w:id="6" w:author="Ryan Roney" w:date="2021-10-22T11:44:00Z">
+        <w:r>
+          <w:t>, and marked as Confidential</w:t>
+        </w:r>
+      </w:ins>
+      <w:ins w:id="7" w:author="Ryan Roney" w:date="2021-10-22T11:45:00Z">
+        <w:r>
+          <w:t>, Proprietary or similar marking</w:t>
+        </w:r>
+      </w:ins>
+      <w:r>
+        <w:t>. It is understood that STUDENT and COMPANY are both interested in having STUDENT receive access to such CONFIDENTIAL INFORMATION for the sole purpose of working on PROJECT. Because such CONFIDENTIAL INFORMATION is proprietary and confidential to COMPANY, and to provide an appropriate basis by which such CONFIDENTIAL INFORMATION can be made available to STUDENT, the parties agree to the following terms and provisions:</w:t>
       </w:r>
     </w:p>
     <w:p>
@@ -178,15 +273,15 @@
         <w:pStyle w:val="04-numbered-paragraph"/>
       </w:pPr>
       <w:r>
-        <w:t xml:space="preserve">STUDENT will treat as confidential, and not disclose to any other person, all CONFIDENTIAL INFORMATION which is or has been made available, </w:t>
-      </w:r>
-      <w:proofErr w:type="gramStart"/>
-      <w:r>
-        <w:t>directly</w:t>
-      </w:r>
-      <w:proofErr w:type="gramEnd"/>
-      <w:r>
-        <w:t xml:space="preserve"> or indirectly, to STUDENT, and will treat it with the same degree of care that it would treat CONF</w:t>
+        <w:t>STUDENT will treat as confidential, and not disclose to any other person</w:t>
+      </w:r>
+      <w:del w:id="8" w:author="Ryan Roney" w:date="2021-10-17T18:12:00Z">
+        <w:r>
+          <w:delText xml:space="preserve"> outside of COURSE or COMPANY</w:delText>
+        </w:r>
+      </w:del>
+      <w:r>
+        <w:t>, all CONFIDENTIAL INFORMATION which is or has been made available, directly or indirectly, to STUDENT, and will treat it with the same degree of care that it would treat CONF</w:t>
       </w:r>
       <w:r>
         <w:t>IDENTIAL INFORMATION of its own</w:t>
@@ -228,15 +323,19 @@
         <w:t xml:space="preserve">CONFIDENTIAL INFORMATION </w:t>
       </w:r>
       <w:r>
-        <w:t>which</w:t>
-      </w:r>
-      <w:proofErr w:type="gramStart"/>
-      <w:r>
-        <w:t>:  (</w:t>
-      </w:r>
-      <w:proofErr w:type="gramEnd"/>
-      <w:r>
-        <w:t>a) at the time of the disclosure is generally available to the public or thereafter becomes generally available to the public through no act or omission of STUDENT; or (b) STUDENT can show by written records to have been in STUDENT’s possession prior to the time of the disclosure and was not acquired, directly or indirectly, from COMPANY.</w:t>
+        <w:t xml:space="preserve">which:  (a) at the time of the disclosure is generally available to the public or thereafter becomes generally available to the public through no act or omission of STUDENT; or (b) STUDENT can show by written records to have been in STUDENT’s possession prior to the time of the disclosure and was not acquired, directly or indirectly, from COMPANY; or (c) STUDENT can show by written records to have been independently made available as a matter of right to STUDENT by others, provided such others did not acquire </w:t>
+      </w:r>
+      <w:r>
+        <w:t xml:space="preserve">CONFIDENTIAL INFORMATION </w:t>
+      </w:r>
+      <w:r>
+        <w:t>dire</w:t>
+      </w:r>
+      <w:r>
+        <w:t>ctly or indirectly from COMPANY</w:t>
+      </w:r>
+      <w:r>
+        <w:t>.</w:t>
       </w:r>
       <w:r>
         <w:t xml:space="preserve"> </w:t>
@@ -248,6 +347,7 @@
         <w:t xml:space="preserve">provided that </w:t>
       </w:r>
       <w:r>
+        <w:lastRenderedPageBreak/>
         <w:t>STUDENT first uses reasonable efforts to provide COMPANY with advance notice to permit COMPANY to seek a protective order or otherwise restrict the disclosure of the Confidential Information.</w:t>
       </w:r>
     </w:p>
@@ -256,252 +356,228 @@
         <w:pStyle w:val="04-numbered-paragraph"/>
       </w:pPr>
       <w:r>
+        <w:t xml:space="preserve">STUDENT shall return all materials, drawings, data, memoranda, and written information in </w:t>
+      </w:r>
+      <w:r>
+        <w:t>STUDENT</w:t>
+      </w:r>
+      <w:r>
+        <w:t>’s</w:t>
+      </w:r>
+      <w:r>
+        <w:t xml:space="preserve"> </w:t>
+      </w:r>
+      <w:r>
+        <w:t xml:space="preserve">possession relating to such </w:t>
+      </w:r>
+      <w:r>
+        <w:t>CONFIDENTIAL INFORMATION</w:t>
+      </w:r>
+      <w:r>
+        <w:t>, including copies thereof, to COMPANY, either upon request by COMPANY or at the completion of PROJECT.</w:t>
+      </w:r>
+    </w:p>
+    <w:p>
+      <w:pPr>
+        <w:pStyle w:val="04-numbered-paragraph"/>
+      </w:pPr>
+      <w:r>
+        <w:t>Nothing contained in this a</w:t>
+      </w:r>
+      <w:r>
+        <w:t xml:space="preserve">greement shall be construed to grant to STUDENT any rights in respect of such </w:t>
+      </w:r>
+      <w:r>
+        <w:t xml:space="preserve">CONFIDENTIAL INFORMATION </w:t>
+      </w:r>
+      <w:r>
+        <w:t>other than for stated PROJECT.</w:t>
+      </w:r>
+    </w:p>
+    <w:p>
+      <w:pPr>
+        <w:pStyle w:val="01-heading"/>
+      </w:pPr>
+      <w:r>
+        <w:t>General</w:t>
+      </w:r>
+      <w:r>
+        <w:t xml:space="preserve"> </w:t>
+      </w:r>
+      <w:r>
+        <w:t>Terms</w:t>
+      </w:r>
+    </w:p>
+    <w:p>
+      <w:pPr>
+        <w:pStyle w:val="02-paragraph"/>
+      </w:pPr>
+      <w:r>
+        <w:t>The parties agree that any xerographically or electronically reproduced copy of this fully-executed agreement shall have the same legal force and effect as any copy bearing original signatures of the parties. This agreement constitutes the entire agreement between the parties concerning the subject matter thereof.</w:t>
+      </w:r>
+    </w:p>
+    <w:p>
+      <w:pPr>
+        <w:pStyle w:val="02-paragraph"/>
+        <w:rPr>
+          <w:del w:id="9" w:author="Ryan Roney" w:date="2021-10-22T11:39:00Z"/>
+        </w:rPr>
+      </w:pPr>
+      <w:r>
+        <w:t xml:space="preserve">STUDENT understands they are not required to participate in PROJECT, but if they do so, then the terms of this agreement </w:t>
+      </w:r>
+      <w:proofErr w:type="spellStart"/>
+      <w:r>
+        <w:t>apply.</w:t>
+      </w:r>
+    </w:p>
+    <w:p>
+      <w:pPr>
+        <w:pStyle w:val="02-paragraph"/>
+      </w:pPr>
+      <w:r>
+        <w:t>STUDENT’s</w:t>
+      </w:r>
+      <w:proofErr w:type="spellEnd"/>
+      <w:r>
+        <w:t xml:space="preserve"> obligations and responsibilities under this agreement will continue after completion of PROJECT and/or conclusion of their involvement with PROJECT.</w:t>
+      </w:r>
+    </w:p>
+    <w:p>
+      <w:pPr>
+        <w:pStyle w:val="02-paragraph"/>
+      </w:pPr>
+      <w:r>
+        <w:t>This agreement is effective upon the latest date of signature.</w:t>
+      </w:r>
+    </w:p>
+    <w:p>
+      <w:pPr>
+        <w:pStyle w:val="01-heading"/>
+      </w:pPr>
+      <w:r>
+        <w:t>COMPANY</w:t>
+      </w:r>
+    </w:p>
+    <w:p>
+      <w:pPr>
+        <w:pStyle w:val="03-signature"/>
+      </w:pPr>
+      <w:r>
+        <w:t>Signature</w:t>
+      </w:r>
+      <w:r>
+        <w:t>:</w:t>
+      </w:r>
+      <w:r>
+        <w:tab/>
+      </w:r>
+    </w:p>
+    <w:p>
+      <w:pPr>
+        <w:pStyle w:val="03-signature"/>
+      </w:pPr>
+      <w:r>
+        <w:t>Pri</w:t>
+      </w:r>
+      <w:r>
+        <w:t>nted Name:</w:t>
+      </w:r>
+      <w:r>
+        <w:tab/>
+      </w:r>
+    </w:p>
+    <w:p>
+      <w:pPr>
+        <w:pStyle w:val="03-signature"/>
+      </w:pPr>
+      <w:r>
+        <w:t>Title:</w:t>
+      </w:r>
+      <w:r>
+        <w:tab/>
+      </w:r>
+    </w:p>
+    <w:p>
+      <w:pPr>
+        <w:pStyle w:val="03-signature"/>
+      </w:pPr>
+      <w:r>
+        <w:t>Dat</w:t>
+      </w:r>
+      <w:r>
+        <w:t>e:</w:t>
+      </w:r>
+      <w:r>
+        <w:tab/>
+      </w:r>
+    </w:p>
+    <w:p>
+      <w:pPr>
+        <w:pStyle w:val="01-heading"/>
+      </w:pPr>
+      <w:r>
+        <w:t>STUDENT</w:t>
+      </w:r>
+    </w:p>
+    <w:p>
+      <w:pPr>
+        <w:pStyle w:val="03-signature"/>
+      </w:pPr>
+      <w:r>
+        <w:t>Signature:</w:t>
+      </w:r>
+      <w:r>
+        <w:tab/>
+      </w:r>
+    </w:p>
+    <w:p>
+      <w:pPr>
+        <w:pStyle w:val="03-signature"/>
+      </w:pPr>
+      <w:r>
+        <w:t>Printed Name:</w:t>
+      </w:r>
+      <w:r>
+        <w:tab/>
+      </w:r>
+    </w:p>
+    <w:p>
+      <w:pPr>
+        <w:pStyle w:val="03-signature"/>
+      </w:pPr>
+      <w:r>
+        <w:t>Date:</w:t>
+      </w:r>
+      <w:r>
+        <w:tab/>
+      </w:r>
+    </w:p>
+    <w:p>
+      <w:pPr>
+        <w:pStyle w:val="02-paragraph"/>
+      </w:pPr>
+      <w:r>
+        <w:t>A parent or legal guardian is required for students younger than 18 years of age:</w:t>
+      </w:r>
+    </w:p>
+    <w:p>
+      <w:pPr>
+        <w:pStyle w:val="03-signature"/>
+      </w:pPr>
+      <w:r>
+        <w:t>Parent/Legal Guardian:</w:t>
+      </w:r>
+      <w:r>
+        <w:tab/>
+      </w:r>
+    </w:p>
+    <w:p>
+      <w:pPr>
+        <w:pStyle w:val="03-signature"/>
+      </w:pPr>
+      <w:r>
         <w:lastRenderedPageBreak/>
-        <w:t xml:space="preserve">STUDENT shall return all materials, drawings, data, memoranda, and written information in </w:t>
-      </w:r>
-      <w:r>
-        <w:t>STUDENT</w:t>
-      </w:r>
-      <w:r>
-        <w:t>’s</w:t>
-      </w:r>
-      <w:r>
-        <w:t xml:space="preserve"> </w:t>
-      </w:r>
-      <w:r>
-        <w:t xml:space="preserve">possession relating to such </w:t>
-      </w:r>
-      <w:r>
-        <w:t>CONFIDENTIAL INFORMATION</w:t>
-      </w:r>
-      <w:r>
-        <w:t>, including copies thereof, to COMPANY, either upon request by COMPANY or at the completion of PROJECT.</w:t>
-      </w:r>
-    </w:p>
-    <w:p>
-      <w:pPr>
-        <w:pStyle w:val="04-numbered-paragraph"/>
-      </w:pPr>
-      <w:r>
-        <w:t>Nothing contained in this a</w:t>
-      </w:r>
-      <w:r>
-        <w:t xml:space="preserve">greement shall be construed to grant to STUDENT any rights in respect of such </w:t>
-      </w:r>
-      <w:r>
-        <w:t xml:space="preserve">CONFIDENTIAL INFORMATION </w:t>
-      </w:r>
-      <w:r>
-        <w:t>other than for stated PROJECT.</w:t>
-      </w:r>
-    </w:p>
-    <w:p>
-      <w:pPr>
-        <w:pStyle w:val="01-heading"/>
-      </w:pPr>
-      <w:r>
-        <w:t>General</w:t>
-      </w:r>
-      <w:r>
-        <w:t xml:space="preserve"> </w:t>
-      </w:r>
-      <w:r>
-        <w:t>Terms</w:t>
-      </w:r>
-    </w:p>
-    <w:p>
-      <w:pPr>
-        <w:pStyle w:val="02-paragraph"/>
-      </w:pPr>
-      <w:r>
-        <w:t>The parties agree that any xerographically or electronically reproduced copy of this fully-executed agreement shall have the same legal force and effect as any copy bearing original signatures of the parties. This agreement constitutes the entire agreement between the parties concerning the subject matter thereof.</w:t>
-      </w:r>
-    </w:p>
-    <w:p>
-      <w:pPr>
-        <w:pStyle w:val="02-paragraph"/>
-      </w:pPr>
-      <w:r>
-        <w:t>STUDENT understands they are not required to participate in PROJECT</w:t>
-      </w:r>
-      <w:r>
-        <w:t xml:space="preserve">. </w:t>
-      </w:r>
-    </w:p>
-    <w:p>
-      <w:pPr>
-        <w:pStyle w:val="02-paragraph"/>
-      </w:pPr>
-      <w:r>
-        <w:t>STUDENT</w:t>
-      </w:r>
-      <w:r>
-        <w:t xml:space="preserve"> acknowledges and agrees that all information, including </w:t>
-      </w:r>
-      <w:r>
-        <w:t>CONFIDENTIAL INFORMATION</w:t>
-      </w:r>
-      <w:r>
-        <w:t xml:space="preserve">, transmitted by </w:t>
-      </w:r>
-      <w:r>
-        <w:t>COMPANY</w:t>
-      </w:r>
-      <w:r>
-        <w:t xml:space="preserve"> is provided "AS IS" and without warranty, express, implied or otherwise, regarding its use, results, accuracy or performance.</w:t>
-      </w:r>
-    </w:p>
-    <w:p>
-      <w:pPr>
-        <w:pStyle w:val="02-paragraph"/>
-      </w:pPr>
-      <w:r>
-        <w:t>This Agreement shall be governed by and construed in accordance with the laws of the State of Michigan, except that any Michigan’s choice-of-law provisions that would serve to apply the law of a different state or country shall not apply.  Any dispute under this Agreement not otherwise resolved by the parties, shall be resolved by a court of competent jurisdiction in Ingham County, Michigan, and the parties agree to the exclusive jurisdiction of such courts.</w:t>
-      </w:r>
-    </w:p>
-    <w:p>
-      <w:pPr>
-        <w:pStyle w:val="02-paragraph"/>
-      </w:pPr>
-      <w:r>
-        <w:t>STUDENT’s obligations and responsibilities under this agreement will continue after completion of PROJECT and/or conclusion of their involvement with PROJECT.</w:t>
-      </w:r>
-    </w:p>
-    <w:p>
-      <w:pPr>
-        <w:pStyle w:val="02-paragraph"/>
-      </w:pPr>
-      <w:r>
-        <w:t>This agreement is effective upon the latest date of signature.</w:t>
-      </w:r>
-    </w:p>
-    <w:p>
-      <w:pPr>
-        <w:pStyle w:val="01-heading"/>
-      </w:pPr>
-      <w:r>
-        <w:t>COMPANY</w:t>
-      </w:r>
-    </w:p>
-    <w:p>
-      <w:pPr>
-        <w:pStyle w:val="03-signature"/>
-      </w:pPr>
-      <w:r>
-        <w:t>Signature</w:t>
-      </w:r>
-      <w:r>
-        <w:t>:</w:t>
-      </w:r>
-      <w:r>
-        <w:tab/>
-      </w:r>
-    </w:p>
-    <w:p>
-      <w:pPr>
-        <w:pStyle w:val="03-signature"/>
-      </w:pPr>
-      <w:r>
-        <w:t>Pri</w:t>
-      </w:r>
-      <w:r>
-        <w:t>nted Name:</w:t>
-      </w:r>
-      <w:r>
-        <w:tab/>
-      </w:r>
-    </w:p>
-    <w:p>
-      <w:pPr>
-        <w:pStyle w:val="03-signature"/>
-      </w:pPr>
-      <w:r>
-        <w:t>Title:</w:t>
-      </w:r>
-      <w:r>
-        <w:tab/>
-      </w:r>
-    </w:p>
-    <w:p>
-      <w:pPr>
-        <w:pStyle w:val="03-signature"/>
-      </w:pPr>
-      <w:r>
-        <w:t>Dat</w:t>
-      </w:r>
-      <w:r>
-        <w:t>e:</w:t>
-      </w:r>
-      <w:r>
-        <w:tab/>
-      </w:r>
-    </w:p>
-    <w:p>
-      <w:pPr>
-        <w:pStyle w:val="01-heading"/>
-      </w:pPr>
-      <w:r>
-        <w:t>STUDENT</w:t>
-      </w:r>
-    </w:p>
-    <w:p>
-      <w:pPr>
-        <w:pStyle w:val="03-signature"/>
-      </w:pPr>
-      <w:r>
-        <w:t>Signature:</w:t>
-      </w:r>
-      <w:r>
-        <w:tab/>
-      </w:r>
-    </w:p>
-    <w:p>
-      <w:pPr>
-        <w:pStyle w:val="03-signature"/>
-      </w:pPr>
-      <w:r>
-        <w:t>Printed Name:</w:t>
-      </w:r>
-      <w:r>
-        <w:tab/>
-      </w:r>
-    </w:p>
-    <w:p>
-      <w:pPr>
-        <w:pStyle w:val="03-signature"/>
-      </w:pPr>
-      <w:r>
-        <w:lastRenderedPageBreak/>
-        <w:t>Date:</w:t>
-      </w:r>
-      <w:r>
-        <w:tab/>
-      </w:r>
-    </w:p>
-    <w:p>
-      <w:pPr>
-        <w:pStyle w:val="02-paragraph"/>
-      </w:pPr>
-      <w:r>
-        <w:t>A parent or legal guardian is required for students younger than 18 years of age:</w:t>
-      </w:r>
-    </w:p>
-    <w:p>
-      <w:pPr>
-        <w:pStyle w:val="03-signature"/>
-      </w:pPr>
-      <w:r>
-        <w:t>Parent/Legal Guardian:</w:t>
-      </w:r>
-      <w:r>
-        <w:tab/>
-      </w:r>
-    </w:p>
-    <w:p>
-      <w:pPr>
-        <w:pStyle w:val="03-signature"/>
-      </w:pPr>
-      <w:r>
         <w:t>Da</w:t>
       </w:r>
       <w:r>
@@ -579,14 +655,27 @@
     <w:r>
       <w:t xml:space="preserve"> of </w:t>
     </w:r>
-    <w:fldSimple w:instr=" NUMPAGES   \* MERGEFORMAT ">
-      <w:r>
-        <w:rPr>
-          <w:noProof/>
-        </w:rPr>
-        <w:t>2</w:t>
-      </w:r>
-    </w:fldSimple>
+    <w:r>
+      <w:fldChar w:fldCharType="begin"/>
+    </w:r>
+    <w:r>
+      <w:instrText xml:space="preserve"> NUMPAGES   \* MERGEFORMAT </w:instrText>
+    </w:r>
+    <w:r>
+      <w:fldChar w:fldCharType="separate"/>
+    </w:r>
+    <w:r>
+      <w:rPr>
+        <w:noProof/>
+      </w:rPr>
+      <w:t>2</w:t>
+    </w:r>
+    <w:r>
+      <w:rPr>
+        <w:noProof/>
+      </w:rPr>
+      <w:fldChar w:fldCharType="end"/>
+    </w:r>
     <w:r>
       <w:tab/>
       <w:t>Confidential</w:t>
@@ -633,26 +722,29 @@
     <w:r>
       <w:rPr>
         <w:b/>
+        <w:highlight w:val="yellow"/>
       </w:rPr>
-      <w:t xml:space="preserve">CMSE495 </w:t>
+      <w:t>&lt;Course Number</w:t>
+    </w:r>
+    <w:r>
+      <w:rPr>
+        <w:b/>
+        <w:highlight w:val="yellow"/>
+      </w:rPr>
+      <w:t>/Name</w:t>
+    </w:r>
+    <w:r>
+      <w:rPr>
+        <w:b/>
+        <w:highlight w:val="yellow"/>
+      </w:rPr>
+      <w:t>&gt;</w:t>
     </w:r>
     <w:r>
       <w:rPr>
         <w:b/>
       </w:rPr>
-      <w:t>Experiential Learning in Data Science</w:t>
-    </w:r>
-    <w:r>
-      <w:rPr>
-        <w:b/>
-      </w:rPr>
-      <w:t>,</w:t>
-    </w:r>
-    <w:r>
-      <w:rPr>
-        <w:b/>
-      </w:rPr>
-      <w:t xml:space="preserve"> Collaborative Design Project</w:t>
+      <w:t>, Collaborative Design Project</w:t>
     </w:r>
   </w:p>
   <w:p>
@@ -861,6 +953,14 @@
     <w:abstractNumId w:val="0"/>
   </w:num>
 </w:numbering>
+</file>
+
+<file path=word/people.xml><?xml version="1.0" encoding="utf-8"?>
+<w15:people xmlns:wpc="http://schemas.microsoft.com/office/word/2010/wordprocessingCanvas" xmlns:cx="http://schemas.microsoft.com/office/drawing/2014/chartex" xmlns:cx1="http://schemas.microsoft.com/office/drawing/2015/9/8/chartex" xmlns:cx2="http://schemas.microsoft.com/office/drawing/2015/10/21/chartex" xmlns:cx3="http://schemas.microsoft.com/office/drawing/2016/5/9/chartex" xmlns:cx4="http://schemas.microsoft.com/office/drawing/2016/5/10/chartex" xmlns:cx5="http://schemas.microsoft.com/office/drawing/2016/5/11/chartex" xmlns:cx6="http://schemas.microsoft.com/office/drawing/2016/5/12/chartex" xmlns:cx7="http://schemas.microsoft.com/office/drawing/2016/5/13/chartex" xmlns:cx8="http://schemas.microsoft.com/office/drawing/2016/5/14/chartex" xmlns:mc="http://schemas.openxmlformats.org/markup-compatibility/2006" xmlns:aink="http://schemas.microsoft.com/office/drawing/2016/ink" xmlns:am3d="http://schemas.microsoft.com/office/drawing/2017/model3d" xmlns:o="urn:schemas-microsoft-com:office:office" xmlns:r="http://schemas.openxmlformats.org/officeDocument/2006/relationships" xmlns:m="http://schemas.openxmlformats.org/officeDocument/2006/math" xmlns:v="urn:schemas-microsoft-com:vml" xmlns:wp14="http://schemas.microsoft.com/office/word/2010/wordprocessingDrawing" xmlns:wp="http://schemas.openxmlformats.org/drawingml/2006/wordprocessingDrawing" xmlns:w10="urn:schemas-microsoft-com:office:word" xmlns:w="http://schemas.openxmlformats.org/wordprocessingml/2006/main" xmlns:w14="http://schemas.microsoft.com/office/word/2010/wordml" xmlns:w15="http://schemas.microsoft.com/office/word/2012/wordml" xmlns:w16cex="http://schemas.microsoft.com/office/word/2018/wordml/cex" xmlns:w16cid="http://schemas.microsoft.com/office/word/2016/wordml/cid" xmlns:w16="http://schemas.microsoft.com/office/word/2018/wordml" xmlns:w16sdtdh="http://schemas.microsoft.com/office/word/2020/wordml/sdtdatahash" xmlns:w16se="http://schemas.microsoft.com/office/word/2015/wordml/symex" xmlns:wpg="http://schemas.microsoft.com/office/word/2010/wordprocessingGroup" xmlns:wpi="http://schemas.microsoft.com/office/word/2010/wordprocessingInk" xmlns:wne="http://schemas.microsoft.com/office/word/2006/wordml" xmlns:wps="http://schemas.microsoft.com/office/word/2010/wordprocessingShape" mc:Ignorable="w14 w15 w16se w16cid w16 w16cex w16sdtdh wp14">
+  <w15:person w15:author="Ryan Roney">
+    <w15:presenceInfo w15:providerId="Windows Live" w15:userId="2062da823680836b"/>
+  </w15:person>
+</w15:people>
 </file>
 
 <file path=word/styles.xml><?xml version="1.0" encoding="utf-8"?>
@@ -1423,20 +1523,6 @@
       <w:ind w:left="360"/>
     </w:pPr>
   </w:style>
-  <w:style w:type="paragraph" w:styleId="Revision">
-    <w:name w:val="Revision"/>
-    <w:hidden/>
-    <w:uiPriority w:val="99"/>
-    <w:semiHidden/>
-    <w:rsid w:val="00E068BA"/>
-    <w:pPr>
-      <w:spacing w:after="0"/>
-    </w:pPr>
-    <w:rPr>
-      <w:sz w:val="24"/>
-      <w:szCs w:val="24"/>
-    </w:rPr>
-  </w:style>
 </w:styles>
 </file>
 

</xml_diff>

<commit_message>
fixing problems with the Standard NDA
</commit_message>
<xml_diff>
--- a/Files/CMSE495_MSU_NDA_2022_template.docx
+++ b/Files/CMSE495_MSU_NDA_2022_template.docx
@@ -42,139 +42,59 @@
         <w:t xml:space="preserve">, </w:t>
       </w:r>
       <w:r>
-        <w:t xml:space="preserve">under the direction of </w:t>
+        <w:t>under the direction of</w:t>
+      </w:r>
+      <w:r>
+        <w:t xml:space="preserve"> Dr. Dirk Colbry, Computational Mathematics, Science and Engineering</w:t>
+      </w:r>
+      <w:r>
+        <w:t xml:space="preserve">, </w:t>
+      </w:r>
+      <w:r>
+        <w:t xml:space="preserve">at Michigan State University with a project for </w:t>
       </w:r>
       <w:r>
         <w:rPr>
           <w:highlight w:val="yellow"/>
         </w:rPr>
-        <w:t>&lt;Faculty name&gt;</w:t>
-      </w:r>
-      <w:r>
-        <w:t xml:space="preserve">, </w:t>
+        <w:t>&lt;Company Name&gt;</w:t>
+      </w:r>
+      <w:r>
+        <w:t>.</w:t>
+      </w:r>
+      <w:r>
+        <w:t xml:space="preserve"> (</w:t>
+      </w:r>
+      <w:r>
+        <w:t xml:space="preserve">hereafter </w:t>
+      </w:r>
+      <w:r>
+        <w:t xml:space="preserve">“COMPANY”) with offices located at </w:t>
       </w:r>
       <w:r>
         <w:rPr>
           <w:highlight w:val="yellow"/>
         </w:rPr>
-        <w:t>&lt;Dep</w:t>
+        <w:t>&lt;</w:t>
       </w:r>
       <w:r>
         <w:rPr>
           <w:highlight w:val="yellow"/>
         </w:rPr>
-        <w:t>ar</w:t>
+        <w:t>Company A</w:t>
       </w:r>
       <w:r>
         <w:rPr>
           <w:highlight w:val="yellow"/>
         </w:rPr>
-        <w:t>t</w:t>
-      </w:r>
-      <w:r>
-        <w:rPr>
-          <w:highlight w:val="yellow"/>
-        </w:rPr>
-        <w:t>ment</w:t>
-      </w:r>
-      <w:r>
-        <w:rPr>
-          <w:highlight w:val="yellow"/>
-        </w:rPr>
-        <w:t>&gt;</w:t>
-      </w:r>
-      <w:r>
-        <w:t xml:space="preserve">, </w:t>
-      </w:r>
-      <w:r>
-        <w:t>at Michigan State University with a project for</w:t>
-      </w:r>
-      <w:ins w:id="0" w:author="Ryan Roney" w:date="2021-10-17T18:09:00Z">
-        <w:r>
-          <w:t xml:space="preserve"> Neogen Corporation </w:t>
-        </w:r>
-      </w:ins>
-      <w:del w:id="1" w:author="Ryan Roney" w:date="2021-10-17T18:09:00Z">
-        <w:r>
-          <w:delText xml:space="preserve"> </w:delText>
-        </w:r>
-        <w:r>
-          <w:rPr>
-            <w:highlight w:val="yellow"/>
-          </w:rPr>
-          <w:delText>&lt;Company Name&gt;</w:delText>
-        </w:r>
-        <w:r>
-          <w:delText>.</w:delText>
-        </w:r>
-        <w:r>
-          <w:delText xml:space="preserve"> </w:delText>
-        </w:r>
-      </w:del>
-      <w:r>
-        <w:t>(</w:t>
-      </w:r>
-      <w:r>
-        <w:t xml:space="preserve">hereafter </w:t>
-      </w:r>
-      <w:r>
-        <w:t>“COMPANY”) with offices located at</w:t>
-      </w:r>
-      <w:ins w:id="2" w:author="Ryan Roney" w:date="2021-10-17T18:10:00Z">
-        <w:r>
-          <w:t xml:space="preserve"> </w:t>
-        </w:r>
-      </w:ins>
-      <w:ins w:id="3" w:author="Ryan Roney" w:date="2021-10-17T18:09:00Z">
-        <w:r>
-          <w:t xml:space="preserve">620 </w:t>
-        </w:r>
-      </w:ins>
-      <w:proofErr w:type="spellStart"/>
-      <w:ins w:id="4" w:author="Ryan Roney" w:date="2021-10-17T18:10:00Z">
-        <w:r>
-          <w:t>Lesher</w:t>
-        </w:r>
-        <w:proofErr w:type="spellEnd"/>
-        <w:r>
-          <w:t xml:space="preserve"> </w:t>
-        </w:r>
-        <w:r>
-          <w:t>Pl, Lansing, MI 48912</w:t>
-        </w:r>
-        <w:r>
-          <w:t xml:space="preserve">, </w:t>
-        </w:r>
-      </w:ins>
-      <w:del w:id="5" w:author="Ryan Roney" w:date="2021-10-17T18:10:00Z">
-        <w:r>
-          <w:delText xml:space="preserve"> </w:delText>
-        </w:r>
-        <w:r>
-          <w:rPr>
-            <w:highlight w:val="yellow"/>
-          </w:rPr>
-          <w:delText>&lt;</w:delText>
-        </w:r>
-        <w:r>
-          <w:rPr>
-            <w:highlight w:val="yellow"/>
-          </w:rPr>
-          <w:delText>Company A</w:delText>
-        </w:r>
-        <w:r>
-          <w:rPr>
-            <w:highlight w:val="yellow"/>
-          </w:rPr>
-          <w:delText>ddress&gt;</w:delText>
-        </w:r>
-        <w:r>
-          <w:delText>,</w:delText>
-        </w:r>
-        <w:r>
-          <w:delText xml:space="preserve"> </w:delText>
-        </w:r>
-      </w:del>
+        <w:t>ddress&gt;</w:t>
+      </w:r>
+      <w:r>
+        <w:t>,</w:t>
+      </w:r>
+      <w:r>
+        <w:t xml:space="preserve"> </w:t>
+      </w:r>
       <w:r>
         <w:t xml:space="preserve">titled </w:t>
       </w:r>
@@ -252,20 +172,7 @@
         <w:pStyle w:val="02-paragraph"/>
       </w:pPr>
       <w:r>
-        <w:t>COMPANY possesses and considers to be proprietary and confidential certain information, drawings, data, software, documentation, business plans and know-how relating to technology owned by COMPANY (all such confidential information, drawings, data, software, documentation, business plans and know-how are hereinafter referred to as “CONFIDENTIAL INFORMATION”)</w:t>
-      </w:r>
-      <w:ins w:id="6" w:author="Ryan Roney" w:date="2021-10-22T11:44:00Z">
-        <w:r>
-          <w:t>, and marked as Confidential</w:t>
-        </w:r>
-      </w:ins>
-      <w:ins w:id="7" w:author="Ryan Roney" w:date="2021-10-22T11:45:00Z">
-        <w:r>
-          <w:t>, Proprietary or similar marking</w:t>
-        </w:r>
-      </w:ins>
-      <w:r>
-        <w:t>. It is understood that STUDENT and COMPANY are both interested in having STUDENT receive access to such CONFIDENTIAL INFORMATION for the sole purpose of working on PROJECT. Because such CONFIDENTIAL INFORMATION is proprietary and confidential to COMPANY, and to provide an appropriate basis by which such CONFIDENTIAL INFORMATION can be made available to STUDENT, the parties agree to the following terms and provisions:</w:t>
+        <w:t>COMPANY possesses and considers to be proprietary and confidential certain information, drawings, data, software, documentation, business plans and know-how relating to technology owned by COMPANY (all such confidential information, drawings, data, software, documentation, business plans and know-how are hereinafter referred to as “CONFIDENTIAL INFORMATION”). It is understood that STUDENT and COMPANY are both interested in having STUDENT receive access to such CONFIDENTIAL INFORMATION for the sole purpose of working on PROJECT. Because such CONFIDENTIAL INFORMATION is proprietary and confidential to COMPANY, and to provide an appropriate basis by which such CONFIDENTIAL INFORMATION can be made available to STUDENT, the parties agree to the following terms and provisions:</w:t>
       </w:r>
     </w:p>
     <w:p>
@@ -273,15 +180,15 @@
         <w:pStyle w:val="04-numbered-paragraph"/>
       </w:pPr>
       <w:r>
-        <w:t>STUDENT will treat as confidential, and not disclose to any other person</w:t>
-      </w:r>
-      <w:del w:id="8" w:author="Ryan Roney" w:date="2021-10-17T18:12:00Z">
-        <w:r>
-          <w:delText xml:space="preserve"> outside of COURSE or COMPANY</w:delText>
-        </w:r>
-      </w:del>
-      <w:r>
-        <w:t>, all CONFIDENTIAL INFORMATION which is or has been made available, directly or indirectly, to STUDENT, and will treat it with the same degree of care that it would treat CONF</w:t>
+        <w:t xml:space="preserve">STUDENT will treat as confidential, and not disclose to any other person outside of COURSE or COMPANY, all CONFIDENTIAL INFORMATION which is or has been made available, </w:t>
+      </w:r>
+      <w:proofErr w:type="gramStart"/>
+      <w:r>
+        <w:t>directly</w:t>
+      </w:r>
+      <w:proofErr w:type="gramEnd"/>
+      <w:r>
+        <w:t xml:space="preserve"> or indirectly, to STUDENT, and will treat it with the same degree of care that it would treat CONF</w:t>
       </w:r>
       <w:r>
         <w:t>IDENTIAL INFORMATION of its own</w:t>
@@ -347,8 +254,11 @@
         <w:t xml:space="preserve">provided that </w:t>
       </w:r>
       <w:r>
+        <w:t xml:space="preserve">STUDENT first uses reasonable efforts to provide COMPANY with advance notice to </w:t>
+      </w:r>
+      <w:r>
         <w:lastRenderedPageBreak/>
-        <w:t>STUDENT first uses reasonable efforts to provide COMPANY with advance notice to permit COMPANY to seek a protective order or otherwise restrict the disclosure of the Confidential Information.</w:t>
+        <w:t>permit COMPANY to seek a protective order or otherwise restrict the disclosure of the Confidential Information.</w:t>
       </w:r>
     </w:p>
     <w:p>
@@ -419,16 +329,9 @@
     <w:p>
       <w:pPr>
         <w:pStyle w:val="02-paragraph"/>
-        <w:rPr>
-          <w:del w:id="9" w:author="Ryan Roney" w:date="2021-10-22T11:39:00Z"/>
-        </w:rPr>
-      </w:pPr>
-      <w:r>
-        <w:t xml:space="preserve">STUDENT understands they are not required to participate in PROJECT, but if they do so, then the terms of this agreement </w:t>
-      </w:r>
-      <w:proofErr w:type="spellStart"/>
-      <w:r>
-        <w:t>apply.</w:t>
+      </w:pPr>
+      <w:r>
+        <w:t>STUDENT understands they are not required to participate in PROJECT, but if they do so, then the terms of this agreement apply.</w:t>
       </w:r>
     </w:p>
     <w:p>
@@ -436,11 +339,7 @@
         <w:pStyle w:val="02-paragraph"/>
       </w:pPr>
       <w:r>
-        <w:t>STUDENT’s</w:t>
-      </w:r>
-      <w:proofErr w:type="spellEnd"/>
-      <w:r>
-        <w:t xml:space="preserve"> obligations and responsibilities under this agreement will continue after completion of PROJECT and/or conclusion of their involvement with PROJECT.</w:t>
+        <w:t>STUDENT’s obligations and responsibilities under this agreement will continue after completion of PROJECT and/or conclusion of their involvement with PROJECT.</w:t>
       </w:r>
     </w:p>
     <w:p>
@@ -577,7 +476,6 @@
         <w:pStyle w:val="03-signature"/>
       </w:pPr>
       <w:r>
-        <w:lastRenderedPageBreak/>
         <w:t>Da</w:t>
       </w:r>
       <w:r>
@@ -722,29 +620,8 @@
     <w:r>
       <w:rPr>
         <w:b/>
-        <w:highlight w:val="yellow"/>
       </w:rPr>
-      <w:t>&lt;Course Number</w:t>
-    </w:r>
-    <w:r>
-      <w:rPr>
-        <w:b/>
-        <w:highlight w:val="yellow"/>
-      </w:rPr>
-      <w:t>/Name</w:t>
-    </w:r>
-    <w:r>
-      <w:rPr>
-        <w:b/>
-        <w:highlight w:val="yellow"/>
-      </w:rPr>
-      <w:t>&gt;</w:t>
-    </w:r>
-    <w:r>
-      <w:rPr>
-        <w:b/>
-      </w:rPr>
-      <w:t>, Collaborative Design Project</w:t>
+      <w:t>CMSE495 Experiential Learning in Data Science, Collaborative Design Project</w:t>
     </w:r>
   </w:p>
   <w:p>
@@ -953,14 +830,6 @@
     <w:abstractNumId w:val="0"/>
   </w:num>
 </w:numbering>
-</file>
-
-<file path=word/people.xml><?xml version="1.0" encoding="utf-8"?>
-<w15:people xmlns:wpc="http://schemas.microsoft.com/office/word/2010/wordprocessingCanvas" xmlns:cx="http://schemas.microsoft.com/office/drawing/2014/chartex" xmlns:cx1="http://schemas.microsoft.com/office/drawing/2015/9/8/chartex" xmlns:cx2="http://schemas.microsoft.com/office/drawing/2015/10/21/chartex" xmlns:cx3="http://schemas.microsoft.com/office/drawing/2016/5/9/chartex" xmlns:cx4="http://schemas.microsoft.com/office/drawing/2016/5/10/chartex" xmlns:cx5="http://schemas.microsoft.com/office/drawing/2016/5/11/chartex" xmlns:cx6="http://schemas.microsoft.com/office/drawing/2016/5/12/chartex" xmlns:cx7="http://schemas.microsoft.com/office/drawing/2016/5/13/chartex" xmlns:cx8="http://schemas.microsoft.com/office/drawing/2016/5/14/chartex" xmlns:mc="http://schemas.openxmlformats.org/markup-compatibility/2006" xmlns:aink="http://schemas.microsoft.com/office/drawing/2016/ink" xmlns:am3d="http://schemas.microsoft.com/office/drawing/2017/model3d" xmlns:o="urn:schemas-microsoft-com:office:office" xmlns:r="http://schemas.openxmlformats.org/officeDocument/2006/relationships" xmlns:m="http://schemas.openxmlformats.org/officeDocument/2006/math" xmlns:v="urn:schemas-microsoft-com:vml" xmlns:wp14="http://schemas.microsoft.com/office/word/2010/wordprocessingDrawing" xmlns:wp="http://schemas.openxmlformats.org/drawingml/2006/wordprocessingDrawing" xmlns:w10="urn:schemas-microsoft-com:office:word" xmlns:w="http://schemas.openxmlformats.org/wordprocessingml/2006/main" xmlns:w14="http://schemas.microsoft.com/office/word/2010/wordml" xmlns:w15="http://schemas.microsoft.com/office/word/2012/wordml" xmlns:w16cex="http://schemas.microsoft.com/office/word/2018/wordml/cex" xmlns:w16cid="http://schemas.microsoft.com/office/word/2016/wordml/cid" xmlns:w16="http://schemas.microsoft.com/office/word/2018/wordml" xmlns:w16sdtdh="http://schemas.microsoft.com/office/word/2020/wordml/sdtdatahash" xmlns:w16se="http://schemas.microsoft.com/office/word/2015/wordml/symex" xmlns:wpg="http://schemas.microsoft.com/office/word/2010/wordprocessingGroup" xmlns:wpi="http://schemas.microsoft.com/office/word/2010/wordprocessingInk" xmlns:wne="http://schemas.microsoft.com/office/word/2006/wordml" xmlns:wps="http://schemas.microsoft.com/office/word/2010/wordprocessingShape" mc:Ignorable="w14 w15 w16se w16cid w16 w16cex w16sdtdh wp14">
-  <w15:person w15:author="Ryan Roney">
-    <w15:presenceInfo w15:providerId="Windows Live" w15:userId="2062da823680836b"/>
-  </w15:person>
-</w15:people>
 </file>
 
 <file path=word/styles.xml><?xml version="1.0" encoding="utf-8"?>
@@ -1523,6 +1392,20 @@
       <w:ind w:left="360"/>
     </w:pPr>
   </w:style>
+  <w:style w:type="paragraph" w:styleId="Revision">
+    <w:name w:val="Revision"/>
+    <w:hidden/>
+    <w:uiPriority w:val="99"/>
+    <w:semiHidden/>
+    <w:rsid w:val="00BD7A8B"/>
+    <w:pPr>
+      <w:spacing w:after="0"/>
+    </w:pPr>
+    <w:rPr>
+      <w:sz w:val="24"/>
+      <w:szCs w:val="24"/>
+    </w:rPr>
+  </w:style>
 </w:styles>
 </file>
 

</xml_diff>